<commit_message>
Reviewing convergence SIOP project to resubmit this fall. Need to look at moderator section note and add practical implications yet.
</commit_message>
<xml_diff>
--- a/Outlets/OutletOptions.docx
+++ b/Outlets/OutletOptions.docx
@@ -1,6 +1,6 @@
 
 <file path=word/document.xml><?xml version="1.0" encoding="utf-8"?>
-<w:document xmlns:wpc="http://schemas.microsoft.com/office/word/2010/wordprocessingCanvas" xmlns:cx="http://schemas.microsoft.com/office/drawing/2014/chartex" xmlns:cx1="http://schemas.microsoft.com/office/drawing/2015/9/8/chartex" xmlns:cx2="http://schemas.microsoft.com/office/drawing/2015/10/21/chartex" xmlns:cx3="http://schemas.microsoft.com/office/drawing/2016/5/9/chartex" xmlns:cx4="http://schemas.microsoft.com/office/drawing/2016/5/10/chartex" xmlns:cx5="http://schemas.microsoft.com/office/drawing/2016/5/11/chartex" xmlns:cx6="http://schemas.microsoft.com/office/drawing/2016/5/12/chartex" xmlns:cx7="http://schemas.microsoft.com/office/drawing/2016/5/13/chartex" xmlns:cx8="http://schemas.microsoft.com/office/drawing/2016/5/14/chartex" xmlns:mc="http://schemas.openxmlformats.org/markup-compatibility/2006" xmlns:aink="http://schemas.microsoft.com/office/drawing/2016/ink" xmlns:am3d="http://schemas.microsoft.com/office/drawing/2017/model3d" xmlns:o="urn:schemas-microsoft-com:office:office" xmlns:oel="http://schemas.microsoft.com/office/2019/extlst" xmlns:r="http://schemas.openxmlformats.org/officeDocument/2006/relationships" xmlns:m="http://schemas.openxmlformats.org/officeDocument/2006/math" xmlns:v="urn:schemas-microsoft-com:vml" xmlns:wp14="http://schemas.microsoft.com/office/word/2010/wordprocessingDrawing" xmlns:wp="http://schemas.openxmlformats.org/drawingml/2006/wordprocessingDrawing" xmlns:w10="urn:schemas-microsoft-com:office:word" xmlns:w="http://schemas.openxmlformats.org/wordprocessingml/2006/main" xmlns:w14="http://schemas.microsoft.com/office/word/2010/wordml" xmlns:w15="http://schemas.microsoft.com/office/word/2012/wordml" xmlns:w16cex="http://schemas.microsoft.com/office/word/2018/wordml/cex" xmlns:w16cid="http://schemas.microsoft.com/office/word/2016/wordml/cid" xmlns:w16="http://schemas.microsoft.com/office/word/2018/wordml" xmlns:w16sdtdh="http://schemas.microsoft.com/office/word/2020/wordml/sdtdatahash" xmlns:w16se="http://schemas.microsoft.com/office/word/2015/wordml/symex" xmlns:wpg="http://schemas.microsoft.com/office/word/2010/wordprocessingGroup" xmlns:wpi="http://schemas.microsoft.com/office/word/2010/wordprocessingInk" xmlns:wne="http://schemas.microsoft.com/office/word/2006/wordml" xmlns:wps="http://schemas.microsoft.com/office/word/2010/wordprocessingShape" mc:Ignorable="w14 w15 w16se w16cid w16 w16cex w16sdtdh wp14">
+<w:document xmlns:wpc="http://schemas.microsoft.com/office/word/2010/wordprocessingCanvas" xmlns:cx="http://schemas.microsoft.com/office/drawing/2014/chartex" xmlns:cx1="http://schemas.microsoft.com/office/drawing/2015/9/8/chartex" xmlns:cx2="http://schemas.microsoft.com/office/drawing/2015/10/21/chartex" xmlns:cx3="http://schemas.microsoft.com/office/drawing/2016/5/9/chartex" xmlns:cx4="http://schemas.microsoft.com/office/drawing/2016/5/10/chartex" xmlns:cx5="http://schemas.microsoft.com/office/drawing/2016/5/11/chartex" xmlns:cx6="http://schemas.microsoft.com/office/drawing/2016/5/12/chartex" xmlns:cx7="http://schemas.microsoft.com/office/drawing/2016/5/13/chartex" xmlns:cx8="http://schemas.microsoft.com/office/drawing/2016/5/14/chartex" xmlns:mc="http://schemas.openxmlformats.org/markup-compatibility/2006" xmlns:aink="http://schemas.microsoft.com/office/drawing/2016/ink" xmlns:am3d="http://schemas.microsoft.com/office/drawing/2017/model3d" xmlns:o="urn:schemas-microsoft-com:office:office" xmlns:oel="http://schemas.microsoft.com/office/2019/extlst" xmlns:r="http://schemas.openxmlformats.org/officeDocument/2006/relationships" xmlns:m="http://schemas.openxmlformats.org/officeDocument/2006/math" xmlns:v="urn:schemas-microsoft-com:vml" xmlns:wp14="http://schemas.microsoft.com/office/word/2010/wordprocessingDrawing" xmlns:wp="http://schemas.openxmlformats.org/drawingml/2006/wordprocessingDrawing" xmlns:w10="urn:schemas-microsoft-com:office:word" xmlns:w="http://schemas.openxmlformats.org/wordprocessingml/2006/main" xmlns:w14="http://schemas.microsoft.com/office/word/2010/wordml" xmlns:w15="http://schemas.microsoft.com/office/word/2012/wordml" xmlns:w16cex="http://schemas.microsoft.com/office/word/2018/wordml/cex" xmlns:w16cid="http://schemas.microsoft.com/office/word/2016/wordml/cid" xmlns:w16="http://schemas.microsoft.com/office/word/2018/wordml" xmlns:w16du="http://schemas.microsoft.com/office/word/2023/wordml/word16du" xmlns:w16sdtdh="http://schemas.microsoft.com/office/word/2020/wordml/sdtdatahash" xmlns:w16se="http://schemas.microsoft.com/office/word/2015/wordml/symex" xmlns:wpg="http://schemas.microsoft.com/office/word/2010/wordprocessingGroup" xmlns:wpi="http://schemas.microsoft.com/office/word/2010/wordprocessingInk" xmlns:wne="http://schemas.microsoft.com/office/word/2006/wordml" xmlns:wps="http://schemas.microsoft.com/office/word/2010/wordprocessingShape" mc:Ignorable="w14 w15 w16se w16cid w16 w16cex w16sdtdh wp14">
   <w:body>
     <w:p>
       <w:pPr>
@@ -22,6 +22,16 @@
         <w:t>Journal of Vocational Behavior</w:t>
       </w:r>
     </w:p>
+    <w:p>
+      <w:proofErr w:type="gramStart"/>
+      <w:r>
+        <w:t>JOHP;</w:t>
+      </w:r>
+      <w:proofErr w:type="gramEnd"/>
+      <w:r>
+        <w:t xml:space="preserve"> </w:t>
+      </w:r>
+    </w:p>
     <w:p/>
     <w:p>
       <w:pPr>
@@ -36,16 +46,6 @@
           <w:bCs/>
         </w:rPr>
         <w:t>Potential Options</w:t>
-      </w:r>
-    </w:p>
-    <w:p>
-      <w:proofErr w:type="gramStart"/>
-      <w:r>
-        <w:t>JOHP;</w:t>
-      </w:r>
-      <w:proofErr w:type="gramEnd"/>
-      <w:r>
-        <w:t xml:space="preserve"> </w:t>
       </w:r>
     </w:p>
     <w:p>

</xml_diff>

<commit_message>
Updating files to send to Anxiety, Stress, and Coping
</commit_message>
<xml_diff>
--- a/Outlets/OutletOptions.docx
+++ b/Outlets/OutletOptions.docx
@@ -23,13 +23,13 @@
       </w:r>
     </w:p>
     <w:p>
-      <w:proofErr w:type="gramStart"/>
       <w:r>
-        <w:t>JOHP;</w:t>
+        <w:t xml:space="preserve">JOHP; </w:t>
       </w:r>
-      <w:proofErr w:type="gramEnd"/>
+    </w:p>
+    <w:p>
       <w:r>
-        <w:t xml:space="preserve"> </w:t>
+        <w:t>work and stress;</w:t>
       </w:r>
     </w:p>
     <w:p/>
@@ -50,23 +50,19 @@
     </w:p>
     <w:p>
       <w:r>
-        <w:t xml:space="preserve">work and </w:t>
-      </w:r>
-      <w:proofErr w:type="gramStart"/>
-      <w:r>
-        <w:t>stress;</w:t>
-      </w:r>
-      <w:proofErr w:type="gramEnd"/>
-      <w:r>
-        <w:t xml:space="preserve"> </w:t>
+        <w:t>anxiety stress and coping</w:t>
       </w:r>
     </w:p>
     <w:p>
       <w:r>
-        <w:t>anxiety stress and coping</w:t>
+        <w:t>International Journal of Stress Management</w:t>
       </w:r>
     </w:p>
-    <w:p/>
+    <w:p>
+      <w:r>
+        <w:t>European Journal of Work and Organizational Psychology</w:t>
+      </w:r>
+    </w:p>
     <w:sectPr>
       <w:pgSz w:w="12240" w:h="15840"/>
       <w:pgMar w:top="1440" w:right="1440" w:bottom="1440" w:left="1440" w:header="720" w:footer="720" w:gutter="0"/>

</xml_diff>

<commit_message>
updating format for European Journal of Work and Organizational Psychology
</commit_message>
<xml_diff>
--- a/Outlets/OutletOptions.docx
+++ b/Outlets/OutletOptions.docx
@@ -23,13 +23,28 @@
       </w:r>
     </w:p>
     <w:p>
-      <w:r>
-        <w:t xml:space="preserve">JOHP; </w:t>
+      <w:proofErr w:type="gramStart"/>
+      <w:r>
+        <w:t>JOHP;</w:t>
+      </w:r>
+      <w:proofErr w:type="gramEnd"/>
+      <w:r>
+        <w:t xml:space="preserve"> </w:t>
       </w:r>
     </w:p>
     <w:p>
       <w:r>
-        <w:t>work and stress;</w:t>
+        <w:t xml:space="preserve">work and </w:t>
+      </w:r>
+      <w:proofErr w:type="gramStart"/>
+      <w:r>
+        <w:t>stress;</w:t>
+      </w:r>
+      <w:proofErr w:type="gramEnd"/>
+    </w:p>
+    <w:p>
+      <w:r>
+        <w:t>anxiety stress and coping</w:t>
       </w:r>
     </w:p>
     <w:p/>
@@ -46,11 +61,6 @@
           <w:bCs/>
         </w:rPr>
         <w:t>Potential Options</w:t>
-      </w:r>
-    </w:p>
-    <w:p>
-      <w:r>
-        <w:t>anxiety stress and coping</w:t>
       </w:r>
     </w:p>
     <w:p>

</xml_diff>

<commit_message>
New List of manuscript Outlets
</commit_message>
<xml_diff>
--- a/Outlets/OutletOptions.docx
+++ b/Outlets/OutletOptions.docx
@@ -23,24 +23,14 @@
       </w:r>
     </w:p>
     <w:p>
-      <w:proofErr w:type="gramStart"/>
-      <w:r>
-        <w:t>JOHP;</w:t>
-      </w:r>
-      <w:proofErr w:type="gramEnd"/>
-      <w:r>
-        <w:t xml:space="preserve"> </w:t>
-      </w:r>
-    </w:p>
-    <w:p>
-      <w:r>
-        <w:t xml:space="preserve">work and </w:t>
-      </w:r>
-      <w:proofErr w:type="gramStart"/>
-      <w:r>
-        <w:t>stress;</w:t>
-      </w:r>
-      <w:proofErr w:type="gramEnd"/>
+      <w:r>
+        <w:t xml:space="preserve">JOHP; </w:t>
+      </w:r>
+    </w:p>
+    <w:p>
+      <w:r>
+        <w:t>work and stress;</w:t>
+      </w:r>
     </w:p>
     <w:p>
       <w:r>
@@ -50,6 +40,11 @@
     <w:p>
       <w:r>
         <w:t>European Journal of Work and Organizational Psychology</w:t>
+      </w:r>
+    </w:p>
+    <w:p>
+      <w:r>
+        <w:t>International Journal of Stress Management</w:t>
       </w:r>
     </w:p>
     <w:p/>
@@ -70,7 +65,125 @@
     </w:p>
     <w:p>
       <w:r>
-        <w:t>International Journal of Stress Management</w:t>
+        <w:t>**Could consider HR-focused journals too…</w:t>
+      </w:r>
+    </w:p>
+    <w:p>
+      <w:r>
+        <w:t>Scandinavian Journal of Work, Environment &amp; Health</w:t>
+      </w:r>
+    </w:p>
+    <w:p>
+      <w:r>
+        <w:t>Personality and Individual Differences</w:t>
+      </w:r>
+    </w:p>
+    <w:p>
+      <w:r>
+        <w:t>Social Science Research</w:t>
+      </w:r>
+    </w:p>
+    <w:p>
+      <w:r>
+        <w:t>Industrial and Organizational Psychology</w:t>
+      </w:r>
+    </w:p>
+    <w:p>
+      <w:r>
+        <w:t>Journal of Individual Differences</w:t>
+      </w:r>
+    </w:p>
+    <w:p>
+      <w:r>
+        <w:t>The Psychologist-Manager Journal,</w:t>
+      </w:r>
+    </w:p>
+    <w:p>
+      <w:r>
+        <w:t>Journal of Vocational Education &amp; Training</w:t>
+      </w:r>
+    </w:p>
+    <w:p>
+      <w:r>
+        <w:t>Journal of Managerial Psychology</w:t>
+      </w:r>
+    </w:p>
+    <w:p>
+      <w:r>
+        <w:t>Employee Relations</w:t>
+      </w:r>
+    </w:p>
+    <w:p>
+      <w:r>
+        <w:t>Applied Psychology</w:t>
+      </w:r>
+    </w:p>
+    <w:p>
+      <w:r>
+        <w:t>Journal of Occupational and Organizational Psychology</w:t>
+      </w:r>
+    </w:p>
+    <w:p>
+      <w:r>
+        <w:t>Journal of Management</w:t>
+      </w:r>
+    </w:p>
+    <w:p>
+      <w:r>
+        <w:t>Work and Occupations</w:t>
+      </w:r>
+    </w:p>
+    <w:p>
+      <w:r>
+        <w:t>Journal of Career Development</w:t>
+      </w:r>
+    </w:p>
+    <w:p>
+      <w:r>
+        <w:t>Journal of Management Education</w:t>
+      </w:r>
+    </w:p>
+    <w:p>
+      <w:r>
+        <w:t>Journal of Career Assessment</w:t>
+      </w:r>
+    </w:p>
+    <w:p>
+      <w:r>
+        <w:t>Management Science</w:t>
+      </w:r>
+    </w:p>
+    <w:p>
+      <w:r>
+        <w:t>Work, 41(Suppl. 1)</w:t>
+      </w:r>
+    </w:p>
+    <w:p>
+      <w:r>
+        <w:t>Occupational Outlook Quarterly</w:t>
+      </w:r>
+    </w:p>
+    <w:p>
+      <w:r>
+        <w:t>Journal of Business and</w:t>
+      </w:r>
+      <w:r>
+        <w:t xml:space="preserve"> Psychology</w:t>
+      </w:r>
+    </w:p>
+    <w:p>
+      <w:r>
+        <w:t>Journal of Human Resources Education</w:t>
+      </w:r>
+    </w:p>
+    <w:p>
+      <w:r>
+        <w:t>Journal of Career Development</w:t>
+      </w:r>
+    </w:p>
+    <w:p>
+      <w:r>
+        <w:t>New Zealand Journal of Psychology</w:t>
       </w:r>
     </w:p>
     <w:sectPr>

</xml_diff>

<commit_message>
Submitted paper to Journal of Managerial Psychology
</commit_message>
<xml_diff>
--- a/Outlets/OutletOptions.docx
+++ b/Outlets/OutletOptions.docx
@@ -23,14 +23,24 @@
       </w:r>
     </w:p>
     <w:p>
-      <w:r>
-        <w:t xml:space="preserve">JOHP; </w:t>
-      </w:r>
-    </w:p>
-    <w:p>
-      <w:r>
-        <w:t>work and stress;</w:t>
-      </w:r>
+      <w:proofErr w:type="gramStart"/>
+      <w:r>
+        <w:t>JOHP;</w:t>
+      </w:r>
+      <w:proofErr w:type="gramEnd"/>
+      <w:r>
+        <w:t xml:space="preserve"> </w:t>
+      </w:r>
+    </w:p>
+    <w:p>
+      <w:r>
+        <w:t xml:space="preserve">work and </w:t>
+      </w:r>
+      <w:proofErr w:type="gramStart"/>
+      <w:r>
+        <w:t>stress;</w:t>
+      </w:r>
+      <w:proofErr w:type="gramEnd"/>
     </w:p>
     <w:p>
       <w:r>
@@ -87,6 +97,17 @@
       <w:r>
         <w:t>Industrial and Organizational Psychology</w:t>
       </w:r>
+      <w:r>
+        <w:t xml:space="preserve"> (Practice Forum article – 15 </w:t>
+      </w:r>
+      <w:proofErr w:type="gramStart"/>
+      <w:r>
+        <w:t>page</w:t>
+      </w:r>
+      <w:proofErr w:type="gramEnd"/>
+      <w:r>
+        <w:t xml:space="preserve"> max)</w:t>
+      </w:r>
     </w:p>
     <w:p>
       <w:r>
@@ -102,9 +123,26 @@
       <w:r>
         <w:t>Journal of Vocational Education &amp; Training</w:t>
       </w:r>
-    </w:p>
-    <w:p>
-      <w:r>
+      <w:r>
+        <w:t xml:space="preserve"> – heavy focus on learning</w:t>
+      </w:r>
+    </w:p>
+    <w:p>
+      <w:pPr>
+        <w:rPr>
+          <w:color w:val="FF0000"/>
+        </w:rPr>
+      </w:pPr>
+      <w:r>
+        <w:rPr>
+          <w:color w:val="FF0000"/>
+        </w:rPr>
+        <w:t>**</w:t>
+      </w:r>
+      <w:r>
+        <w:rPr>
+          <w:color w:val="FF0000"/>
+        </w:rPr>
         <w:t>Journal of Managerial Psychology</w:t>
       </w:r>
     </w:p>

</xml_diff>

<commit_message>
Preparing Manuscript for journal submission
</commit_message>
<xml_diff>
--- a/Outlets/OutletOptions.docx
+++ b/Outlets/OutletOptions.docx
@@ -1,6 +1,6 @@
 
 <file path=word/document.xml><?xml version="1.0" encoding="utf-8"?>
-<w:document xmlns:wpc="http://schemas.microsoft.com/office/word/2010/wordprocessingCanvas" xmlns:cx="http://schemas.microsoft.com/office/drawing/2014/chartex" xmlns:cx1="http://schemas.microsoft.com/office/drawing/2015/9/8/chartex" xmlns:cx2="http://schemas.microsoft.com/office/drawing/2015/10/21/chartex" xmlns:cx3="http://schemas.microsoft.com/office/drawing/2016/5/9/chartex" xmlns:cx4="http://schemas.microsoft.com/office/drawing/2016/5/10/chartex" xmlns:cx5="http://schemas.microsoft.com/office/drawing/2016/5/11/chartex" xmlns:cx6="http://schemas.microsoft.com/office/drawing/2016/5/12/chartex" xmlns:cx7="http://schemas.microsoft.com/office/drawing/2016/5/13/chartex" xmlns:cx8="http://schemas.microsoft.com/office/drawing/2016/5/14/chartex" xmlns:mc="http://schemas.openxmlformats.org/markup-compatibility/2006" xmlns:aink="http://schemas.microsoft.com/office/drawing/2016/ink" xmlns:am3d="http://schemas.microsoft.com/office/drawing/2017/model3d" xmlns:o="urn:schemas-microsoft-com:office:office" xmlns:oel="http://schemas.microsoft.com/office/2019/extlst" xmlns:r="http://schemas.openxmlformats.org/officeDocument/2006/relationships" xmlns:m="http://schemas.openxmlformats.org/officeDocument/2006/math" xmlns:v="urn:schemas-microsoft-com:vml" xmlns:wp14="http://schemas.microsoft.com/office/word/2010/wordprocessingDrawing" xmlns:wp="http://schemas.openxmlformats.org/drawingml/2006/wordprocessingDrawing" xmlns:w10="urn:schemas-microsoft-com:office:word" xmlns:w="http://schemas.openxmlformats.org/wordprocessingml/2006/main" xmlns:w14="http://schemas.microsoft.com/office/word/2010/wordml" xmlns:w15="http://schemas.microsoft.com/office/word/2012/wordml" xmlns:w16cex="http://schemas.microsoft.com/office/word/2018/wordml/cex" xmlns:w16cid="http://schemas.microsoft.com/office/word/2016/wordml/cid" xmlns:w16="http://schemas.microsoft.com/office/word/2018/wordml" xmlns:w16sdtdh="http://schemas.microsoft.com/office/word/2020/wordml/sdtdatahash" xmlns:w16se="http://schemas.microsoft.com/office/word/2015/wordml/symex" xmlns:wpg="http://schemas.microsoft.com/office/word/2010/wordprocessingGroup" xmlns:wpi="http://schemas.microsoft.com/office/word/2010/wordprocessingInk" xmlns:wne="http://schemas.microsoft.com/office/word/2006/wordml" xmlns:wps="http://schemas.microsoft.com/office/word/2010/wordprocessingShape" mc:Ignorable="w14 w15 w16se w16cid w16 w16cex w16sdtdh wp14">
+<w:document xmlns:wpc="http://schemas.microsoft.com/office/word/2010/wordprocessingCanvas" xmlns:cx="http://schemas.microsoft.com/office/drawing/2014/chartex" xmlns:cx1="http://schemas.microsoft.com/office/drawing/2015/9/8/chartex" xmlns:cx2="http://schemas.microsoft.com/office/drawing/2015/10/21/chartex" xmlns:cx3="http://schemas.microsoft.com/office/drawing/2016/5/9/chartex" xmlns:cx4="http://schemas.microsoft.com/office/drawing/2016/5/10/chartex" xmlns:cx5="http://schemas.microsoft.com/office/drawing/2016/5/11/chartex" xmlns:cx6="http://schemas.microsoft.com/office/drawing/2016/5/12/chartex" xmlns:cx7="http://schemas.microsoft.com/office/drawing/2016/5/13/chartex" xmlns:cx8="http://schemas.microsoft.com/office/drawing/2016/5/14/chartex" xmlns:mc="http://schemas.openxmlformats.org/markup-compatibility/2006" xmlns:aink="http://schemas.microsoft.com/office/drawing/2016/ink" xmlns:am3d="http://schemas.microsoft.com/office/drawing/2017/model3d" xmlns:o="urn:schemas-microsoft-com:office:office" xmlns:oel="http://schemas.microsoft.com/office/2019/extlst" xmlns:r="http://schemas.openxmlformats.org/officeDocument/2006/relationships" xmlns:m="http://schemas.openxmlformats.org/officeDocument/2006/math" xmlns:v="urn:schemas-microsoft-com:vml" xmlns:wp14="http://schemas.microsoft.com/office/word/2010/wordprocessingDrawing" xmlns:wp="http://schemas.openxmlformats.org/drawingml/2006/wordprocessingDrawing" xmlns:w10="urn:schemas-microsoft-com:office:word" xmlns:w="http://schemas.openxmlformats.org/wordprocessingml/2006/main" xmlns:w14="http://schemas.microsoft.com/office/word/2010/wordml" xmlns:w15="http://schemas.microsoft.com/office/word/2012/wordml" xmlns:w16cex="http://schemas.microsoft.com/office/word/2018/wordml/cex" xmlns:w16cid="http://schemas.microsoft.com/office/word/2016/wordml/cid" xmlns:w16="http://schemas.microsoft.com/office/word/2018/wordml" xmlns:w16du="http://schemas.microsoft.com/office/word/2023/wordml/word16du" xmlns:w16sdtdh="http://schemas.microsoft.com/office/word/2020/wordml/sdtdatahash" xmlns:w16se="http://schemas.microsoft.com/office/word/2015/wordml/symex" xmlns:wpg="http://schemas.microsoft.com/office/word/2010/wordprocessingGroup" xmlns:wpi="http://schemas.microsoft.com/office/word/2010/wordprocessingInk" xmlns:wne="http://schemas.microsoft.com/office/word/2006/wordml" xmlns:wps="http://schemas.microsoft.com/office/word/2010/wordprocessingShape" mc:Ignorable="w14 w15 w16se w16cid w16 w16cex w16sdtdh w16du wp14">
   <w:body>
     <w:p>
       <w:pPr>
@@ -39,42 +39,26 @@
           <w:rFonts w:ascii="Calibri" w:eastAsia="Calibri" w:hAnsi="Calibri" w:cs="Calibri"/>
         </w:rPr>
       </w:pPr>
-      <w:proofErr w:type="gramStart"/>
-      <w:r>
-        <w:rPr>
-          <w:rFonts w:ascii="Calibri" w:eastAsia="Calibri" w:hAnsi="Calibri" w:cs="Calibri"/>
-        </w:rPr>
-        <w:t>JOHP;</w:t>
-      </w:r>
-      <w:proofErr w:type="gramEnd"/>
-      <w:r>
-        <w:rPr>
-          <w:rFonts w:ascii="Calibri" w:eastAsia="Calibri" w:hAnsi="Calibri" w:cs="Calibri"/>
-        </w:rPr>
-        <w:t xml:space="preserve"> </w:t>
-      </w:r>
-    </w:p>
-    <w:p>
-      <w:pPr>
-        <w:spacing w:after="0" w:line="240" w:lineRule="auto"/>
-        <w:rPr>
-          <w:rFonts w:ascii="Calibri" w:eastAsia="Calibri" w:hAnsi="Calibri" w:cs="Calibri"/>
-        </w:rPr>
-      </w:pPr>
-      <w:r>
-        <w:rPr>
-          <w:rFonts w:ascii="Calibri" w:eastAsia="Calibri" w:hAnsi="Calibri" w:cs="Calibri"/>
-        </w:rPr>
-        <w:t xml:space="preserve">work and </w:t>
-      </w:r>
-      <w:proofErr w:type="gramStart"/>
-      <w:r>
-        <w:rPr>
-          <w:rFonts w:ascii="Calibri" w:eastAsia="Calibri" w:hAnsi="Calibri" w:cs="Calibri"/>
-        </w:rPr>
-        <w:t>stress;</w:t>
-      </w:r>
-      <w:proofErr w:type="gramEnd"/>
+      <w:r>
+        <w:rPr>
+          <w:rFonts w:ascii="Calibri" w:eastAsia="Calibri" w:hAnsi="Calibri" w:cs="Calibri"/>
+        </w:rPr>
+        <w:t xml:space="preserve">JOHP; </w:t>
+      </w:r>
+    </w:p>
+    <w:p>
+      <w:pPr>
+        <w:spacing w:after="0" w:line="240" w:lineRule="auto"/>
+        <w:rPr>
+          <w:rFonts w:ascii="Calibri" w:eastAsia="Calibri" w:hAnsi="Calibri" w:cs="Calibri"/>
+        </w:rPr>
+      </w:pPr>
+      <w:r>
+        <w:rPr>
+          <w:rFonts w:ascii="Calibri" w:eastAsia="Calibri" w:hAnsi="Calibri" w:cs="Calibri"/>
+        </w:rPr>
+        <w:t>work and stress;</w:t>
+      </w:r>
     </w:p>
     <w:p>
       <w:pPr>
@@ -179,6 +163,28 @@
         </w:rPr>
         <w:t>Work and Occupations</w:t>
       </w:r>
+    </w:p>
+    <w:p>
+      <w:pPr>
+        <w:spacing w:after="0" w:line="240" w:lineRule="auto"/>
+        <w:rPr>
+          <w:rFonts w:ascii="Calibri" w:eastAsia="Calibri" w:hAnsi="Calibri" w:cs="Calibri"/>
+        </w:rPr>
+      </w:pPr>
+      <w:r>
+        <w:rPr>
+          <w:rFonts w:ascii="Calibri" w:eastAsia="Calibri" w:hAnsi="Calibri" w:cs="Calibri"/>
+        </w:rPr>
+        <w:t>Journal of Psychology (submitted)</w:t>
+      </w:r>
+    </w:p>
+    <w:p>
+      <w:pPr>
+        <w:spacing w:after="0" w:line="240" w:lineRule="auto"/>
+        <w:rPr>
+          <w:rFonts w:ascii="Calibri" w:eastAsia="Calibri" w:hAnsi="Calibri" w:cs="Calibri"/>
+        </w:rPr>
+      </w:pPr>
     </w:p>
     <w:p>
       <w:pPr>
@@ -277,21 +283,7 @@
         <w:rPr>
           <w:rFonts w:ascii="Calibri" w:eastAsia="Calibri" w:hAnsi="Calibri" w:cs="Calibri"/>
         </w:rPr>
-        <w:t xml:space="preserve">Industrial and Organizational Psychology (Practice Forum article – </w:t>
-      </w:r>
-      <w:proofErr w:type="gramStart"/>
-      <w:r>
-        <w:rPr>
-          <w:rFonts w:ascii="Calibri" w:eastAsia="Calibri" w:hAnsi="Calibri" w:cs="Calibri"/>
-        </w:rPr>
-        <w:t>15 page</w:t>
-      </w:r>
-      <w:proofErr w:type="gramEnd"/>
-      <w:r>
-        <w:rPr>
-          <w:rFonts w:ascii="Calibri" w:eastAsia="Calibri" w:hAnsi="Calibri" w:cs="Calibri"/>
-        </w:rPr>
-        <w:t xml:space="preserve"> max)</w:t>
+        <w:t>Industrial and Organizational Psychology (Practice Forum article – 15 page max)</w:t>
       </w:r>
     </w:p>
     <w:p>
@@ -318,8 +310,15 @@
       <w:r>
         <w:rPr>
           <w:rFonts w:ascii="Calibri" w:eastAsia="Calibri" w:hAnsi="Calibri" w:cs="Calibri"/>
-        </w:rPr>
-        <w:t>The Psychologist-Manager Journal,</w:t>
+          <w:strike/>
+        </w:rPr>
+        <w:t>The Psychologist-Manager Journal</w:t>
+      </w:r>
+      <w:r>
+        <w:rPr>
+          <w:rFonts w:ascii="Calibri" w:eastAsia="Calibri" w:hAnsi="Calibri" w:cs="Calibri"/>
+        </w:rPr>
+        <w:t>,</w:t>
       </w:r>
     </w:p>
     <w:p>
@@ -529,7 +528,7 @@
 </file>
 
 <file path=word/styles.xml><?xml version="1.0" encoding="utf-8"?>
-<w:styles xmlns:mc="http://schemas.openxmlformats.org/markup-compatibility/2006" xmlns:r="http://schemas.openxmlformats.org/officeDocument/2006/relationships" xmlns:w="http://schemas.openxmlformats.org/wordprocessingml/2006/main" xmlns:w14="http://schemas.microsoft.com/office/word/2010/wordml" xmlns:w15="http://schemas.microsoft.com/office/word/2012/wordml" xmlns:w16cex="http://schemas.microsoft.com/office/word/2018/wordml/cex" xmlns:w16cid="http://schemas.microsoft.com/office/word/2016/wordml/cid" xmlns:w16="http://schemas.microsoft.com/office/word/2018/wordml" xmlns:w16sdtdh="http://schemas.microsoft.com/office/word/2020/wordml/sdtdatahash" xmlns:w16se="http://schemas.microsoft.com/office/word/2015/wordml/symex" mc:Ignorable="w14 w15 w16se w16cid w16 w16cex w16sdtdh">
+<w:styles xmlns:mc="http://schemas.openxmlformats.org/markup-compatibility/2006" xmlns:r="http://schemas.openxmlformats.org/officeDocument/2006/relationships" xmlns:w="http://schemas.openxmlformats.org/wordprocessingml/2006/main" xmlns:w14="http://schemas.microsoft.com/office/word/2010/wordml" xmlns:w15="http://schemas.microsoft.com/office/word/2012/wordml" xmlns:w16cex="http://schemas.microsoft.com/office/word/2018/wordml/cex" xmlns:w16cid="http://schemas.microsoft.com/office/word/2016/wordml/cid" xmlns:w16="http://schemas.microsoft.com/office/word/2018/wordml" xmlns:w16du="http://schemas.microsoft.com/office/word/2023/wordml/word16du" xmlns:w16sdtdh="http://schemas.microsoft.com/office/word/2020/wordml/sdtdatahash" xmlns:w16se="http://schemas.microsoft.com/office/word/2015/wordml/symex" mc:Ignorable="w14 w15 w16se w16cid w16 w16cex w16sdtdh w16du">
   <w:docDefaults>
     <w:rPrDefault>
       <w:rPr>

</xml_diff>

<commit_message>
Updated manuscript per reviewer feedback
</commit_message>
<xml_diff>
--- a/Outlets/OutletOptions.docx
+++ b/Outlets/OutletOptions.docx
@@ -175,7 +175,7 @@
         <w:rPr>
           <w:rFonts w:ascii="Calibri" w:eastAsia="Calibri" w:hAnsi="Calibri" w:cs="Calibri"/>
         </w:rPr>
-        <w:t>Journal of Psychology (submitted)</w:t>
+        <w:t xml:space="preserve">Journal of Psychology </w:t>
       </w:r>
     </w:p>
     <w:p>
@@ -340,11 +340,13 @@
         <w:spacing w:after="0" w:line="240" w:lineRule="auto"/>
         <w:rPr>
           <w:rFonts w:ascii="Calibri" w:eastAsia="Calibri" w:hAnsi="Calibri" w:cs="Calibri"/>
-        </w:rPr>
-      </w:pPr>
-      <w:r>
-        <w:rPr>
-          <w:rFonts w:ascii="Calibri" w:eastAsia="Calibri" w:hAnsi="Calibri" w:cs="Calibri"/>
+          <w:strike/>
+        </w:rPr>
+      </w:pPr>
+      <w:r>
+        <w:rPr>
+          <w:rFonts w:ascii="Calibri" w:eastAsia="Calibri" w:hAnsi="Calibri" w:cs="Calibri"/>
+          <w:strike/>
         </w:rPr>
         <w:t>Employee Relations</w:t>
       </w:r>
@@ -445,20 +447,6 @@
           <w:rFonts w:ascii="Calibri" w:eastAsia="Calibri" w:hAnsi="Calibri" w:cs="Calibri"/>
         </w:rPr>
         <w:t>Work, 41(Suppl. 1)</w:t>
-      </w:r>
-    </w:p>
-    <w:p>
-      <w:pPr>
-        <w:spacing w:after="0" w:line="240" w:lineRule="auto"/>
-        <w:rPr>
-          <w:rFonts w:ascii="Calibri" w:eastAsia="Calibri" w:hAnsi="Calibri" w:cs="Calibri"/>
-        </w:rPr>
-      </w:pPr>
-      <w:r>
-        <w:rPr>
-          <w:rFonts w:ascii="Calibri" w:eastAsia="Calibri" w:hAnsi="Calibri" w:cs="Calibri"/>
-        </w:rPr>
-        <w:t>Occupational Outlook Quarterly</w:t>
       </w:r>
     </w:p>
     <w:p>

</xml_diff>

<commit_message>
making updates to manuscript
</commit_message>
<xml_diff>
--- a/Outlets/OutletOptions.docx
+++ b/Outlets/OutletOptions.docx
@@ -39,26 +39,42 @@
           <w:rFonts w:ascii="Calibri" w:eastAsia="Calibri" w:hAnsi="Calibri" w:cs="Calibri"/>
         </w:rPr>
       </w:pPr>
-      <w:r>
-        <w:rPr>
-          <w:rFonts w:ascii="Calibri" w:eastAsia="Calibri" w:hAnsi="Calibri" w:cs="Calibri"/>
-        </w:rPr>
-        <w:t xml:space="preserve">JOHP; </w:t>
-      </w:r>
-    </w:p>
-    <w:p>
-      <w:pPr>
-        <w:spacing w:after="0" w:line="240" w:lineRule="auto"/>
-        <w:rPr>
-          <w:rFonts w:ascii="Calibri" w:eastAsia="Calibri" w:hAnsi="Calibri" w:cs="Calibri"/>
-        </w:rPr>
-      </w:pPr>
-      <w:r>
-        <w:rPr>
-          <w:rFonts w:ascii="Calibri" w:eastAsia="Calibri" w:hAnsi="Calibri" w:cs="Calibri"/>
-        </w:rPr>
-        <w:t>work and stress;</w:t>
-      </w:r>
+      <w:proofErr w:type="gramStart"/>
+      <w:r>
+        <w:rPr>
+          <w:rFonts w:ascii="Calibri" w:eastAsia="Calibri" w:hAnsi="Calibri" w:cs="Calibri"/>
+        </w:rPr>
+        <w:t>JOHP;</w:t>
+      </w:r>
+      <w:proofErr w:type="gramEnd"/>
+      <w:r>
+        <w:rPr>
+          <w:rFonts w:ascii="Calibri" w:eastAsia="Calibri" w:hAnsi="Calibri" w:cs="Calibri"/>
+        </w:rPr>
+        <w:t xml:space="preserve"> </w:t>
+      </w:r>
+    </w:p>
+    <w:p>
+      <w:pPr>
+        <w:spacing w:after="0" w:line="240" w:lineRule="auto"/>
+        <w:rPr>
+          <w:rFonts w:ascii="Calibri" w:eastAsia="Calibri" w:hAnsi="Calibri" w:cs="Calibri"/>
+        </w:rPr>
+      </w:pPr>
+      <w:r>
+        <w:rPr>
+          <w:rFonts w:ascii="Calibri" w:eastAsia="Calibri" w:hAnsi="Calibri" w:cs="Calibri"/>
+        </w:rPr>
+        <w:t xml:space="preserve">work and </w:t>
+      </w:r>
+      <w:proofErr w:type="gramStart"/>
+      <w:r>
+        <w:rPr>
+          <w:rFonts w:ascii="Calibri" w:eastAsia="Calibri" w:hAnsi="Calibri" w:cs="Calibri"/>
+        </w:rPr>
+        <w:t>stress;</w:t>
+      </w:r>
+      <w:proofErr w:type="gramEnd"/>
     </w:p>
     <w:p>
       <w:pPr>
@@ -185,6 +201,12 @@
           <w:rFonts w:ascii="Calibri" w:eastAsia="Calibri" w:hAnsi="Calibri" w:cs="Calibri"/>
         </w:rPr>
       </w:pPr>
+      <w:r>
+        <w:rPr>
+          <w:rFonts w:ascii="Calibri" w:eastAsia="Calibri" w:hAnsi="Calibri" w:cs="Calibri"/>
+        </w:rPr>
+        <w:t>Journal of Career Assessment</w:t>
+      </w:r>
     </w:p>
     <w:p>
       <w:pPr>
@@ -283,7 +305,21 @@
         <w:rPr>
           <w:rFonts w:ascii="Calibri" w:eastAsia="Calibri" w:hAnsi="Calibri" w:cs="Calibri"/>
         </w:rPr>
-        <w:t>Industrial and Organizational Psychology (Practice Forum article – 15 page max)</w:t>
+        <w:t xml:space="preserve">Industrial and Organizational Psychology (Practice Forum article – </w:t>
+      </w:r>
+      <w:proofErr w:type="gramStart"/>
+      <w:r>
+        <w:rPr>
+          <w:rFonts w:ascii="Calibri" w:eastAsia="Calibri" w:hAnsi="Calibri" w:cs="Calibri"/>
+        </w:rPr>
+        <w:t>15 page</w:t>
+      </w:r>
+      <w:proofErr w:type="gramEnd"/>
+      <w:r>
+        <w:rPr>
+          <w:rFonts w:ascii="Calibri" w:eastAsia="Calibri" w:hAnsi="Calibri" w:cs="Calibri"/>
+        </w:rPr>
+        <w:t xml:space="preserve"> max)</w:t>
       </w:r>
     </w:p>
     <w:p>
@@ -412,11 +448,13 @@
         <w:spacing w:after="0" w:line="240" w:lineRule="auto"/>
         <w:rPr>
           <w:rFonts w:ascii="Calibri" w:eastAsia="Calibri" w:hAnsi="Calibri" w:cs="Calibri"/>
-        </w:rPr>
-      </w:pPr>
-      <w:r>
-        <w:rPr>
-          <w:rFonts w:ascii="Calibri" w:eastAsia="Calibri" w:hAnsi="Calibri" w:cs="Calibri"/>
+          <w:strike/>
+        </w:rPr>
+      </w:pPr>
+      <w:r>
+        <w:rPr>
+          <w:rFonts w:ascii="Calibri" w:eastAsia="Calibri" w:hAnsi="Calibri" w:cs="Calibri"/>
+          <w:strike/>
         </w:rPr>
         <w:t>Journal of Career Assessment</w:t>
       </w:r>
@@ -445,6 +483,7 @@
       <w:r>
         <w:rPr>
           <w:rFonts w:ascii="Calibri" w:eastAsia="Calibri" w:hAnsi="Calibri" w:cs="Calibri"/>
+          <w:highlight w:val="yellow"/>
         </w:rPr>
         <w:t>Work, 41(Suppl. 1)</w:t>
       </w:r>
@@ -468,11 +507,13 @@
         <w:spacing w:after="0" w:line="240" w:lineRule="auto"/>
         <w:rPr>
           <w:rFonts w:ascii="Calibri" w:eastAsia="Calibri" w:hAnsi="Calibri" w:cs="Calibri"/>
-        </w:rPr>
-      </w:pPr>
-      <w:r>
-        <w:rPr>
-          <w:rFonts w:ascii="Calibri" w:eastAsia="Calibri" w:hAnsi="Calibri" w:cs="Calibri"/>
+          <w:strike/>
+        </w:rPr>
+      </w:pPr>
+      <w:r>
+        <w:rPr>
+          <w:rFonts w:ascii="Calibri" w:eastAsia="Calibri" w:hAnsi="Calibri" w:cs="Calibri"/>
+          <w:strike/>
         </w:rPr>
         <w:t>Journal of Human Resources Education</w:t>
       </w:r>
@@ -496,11 +537,13 @@
         <w:spacing w:after="0" w:line="240" w:lineRule="auto"/>
         <w:rPr>
           <w:rFonts w:ascii="Calibri" w:eastAsia="Calibri" w:hAnsi="Calibri" w:cs="Calibri"/>
-        </w:rPr>
-      </w:pPr>
-      <w:r>
-        <w:rPr>
-          <w:rFonts w:ascii="Calibri" w:eastAsia="Calibri" w:hAnsi="Calibri" w:cs="Calibri"/>
+          <w:strike/>
+        </w:rPr>
+      </w:pPr>
+      <w:r>
+        <w:rPr>
+          <w:rFonts w:ascii="Calibri" w:eastAsia="Calibri" w:hAnsi="Calibri" w:cs="Calibri"/>
+          <w:strike/>
         </w:rPr>
         <w:t>New Zealand Journal of Psychology</w:t>
       </w:r>

</xml_diff>